<commit_message>
Criação do P-CO e P-RH
</commit_message>
<xml_diff>
--- a/Planejamento/Planos/Plano de Gerenciamento do Escopo.docx
+++ b/Planejamento/Planos/Plano de Gerenciamento do Escopo.docx
@@ -2,10 +2,7 @@
 <file path=word/document.xml><?xml version="1.0" encoding="utf-8"?>
 <w:document xmlns:wpc="http://schemas.microsoft.com/office/word/2010/wordprocessingCanvas" xmlns:mc="http://schemas.openxmlformats.org/markup-compatibility/2006" xmlns:o="urn:schemas-microsoft-com:office:office" xmlns:r="http://schemas.openxmlformats.org/officeDocument/2006/relationships" xmlns:m="http://schemas.openxmlformats.org/officeDocument/2006/math" xmlns:v="urn:schemas-microsoft-com:vml" xmlns:wp14="http://schemas.microsoft.com/office/word/2010/wordprocessingDrawing" xmlns:wp="http://schemas.openxmlformats.org/drawingml/2006/wordprocessingDrawing" xmlns:w10="urn:schemas-microsoft-com:office:word" xmlns:w="http://schemas.openxmlformats.org/wordprocessingml/2006/main" xmlns:w14="http://schemas.microsoft.com/office/word/2010/wordml" xmlns:w15="http://schemas.microsoft.com/office/word/2012/wordml" xmlns:wpg="http://schemas.microsoft.com/office/word/2010/wordprocessingGroup" xmlns:wpi="http://schemas.microsoft.com/office/word/2010/wordprocessingInk" xmlns:wne="http://schemas.microsoft.com/office/word/2006/wordml" xmlns:wps="http://schemas.microsoft.com/office/word/2010/wordprocessingShape" mc:Ignorable="w14 w15 wp14">
   <w:body>
-    <w:p>
-      <w:bookmarkStart w:id="0" w:name="_GoBack"/>
-      <w:bookmarkEnd w:id="0"/>
-    </w:p>
+    <w:p/>
     <w:tbl>
       <w:tblPr>
         <w:tblW w:w="8618" w:type="dxa"/>
@@ -213,6 +210,8 @@
             <w:pPr>
               <w:jc w:val="center"/>
             </w:pPr>
+            <w:bookmarkStart w:id="0" w:name="_GoBack"/>
+            <w:bookmarkEnd w:id="0"/>
             <w:r>
               <w:t>1.0</w:t>
             </w:r>
@@ -421,6 +420,9 @@
           <w:tab w:val="left" w:pos="440"/>
           <w:tab w:val="right" w:leader="dot" w:pos="8494"/>
         </w:tabs>
+        <w:rPr>
+          <w:lang w:val="pt-BR"/>
+        </w:rPr>
       </w:pPr>
       <w:hyperlink w:anchor="_Toc420866461">
         <w:r>
@@ -428,6 +430,7 @@
             <w:rStyle w:val="IndexLink"/>
             <w:b w:val="0"/>
             <w:bCs w:val="0"/>
+            <w:lang w:val="pt-BR"/>
           </w:rPr>
           <w:t>1</w:t>
         </w:r>
@@ -442,6 +445,7 @@
         <w:r>
           <w:rPr>
             <w:webHidden/>
+            <w:lang w:val="pt-BR"/>
           </w:rPr>
           <w:instrText>PAGEREF _Toc420866461 \h</w:instrText>
         </w:r>
@@ -487,6 +491,7 @@
         <w:r>
           <w:rPr>
             <w:webHidden/>
+            <w:lang w:val="pt-BR"/>
           </w:rPr>
           <w:instrText>PAGEREF _Toc420866461 \h</w:instrText>
         </w:r>
@@ -507,6 +512,7 @@
             <w:b w:val="0"/>
             <w:bCs w:val="0"/>
             <w:noProof/>
+            <w:lang w:val="pt-BR"/>
           </w:rPr>
           <w:t>Objetivo do Plano de gerenciamento do e</w:t>
         </w:r>
@@ -516,6 +522,7 @@
             <w:b w:val="0"/>
             <w:bCs w:val="0"/>
             <w:noProof/>
+            <w:lang w:val="pt-BR"/>
           </w:rPr>
           <w:t>s</w:t>
         </w:r>
@@ -529,6 +536,7 @@
       <w:r>
         <w:rPr>
           <w:b w:val="0"/>
+          <w:lang w:val="pt-BR"/>
         </w:rPr>
         <w:t>copo</w:t>
       </w:r>
@@ -542,6 +550,7 @@
         <w:r>
           <w:rPr>
             <w:webHidden/>
+            <w:lang w:val="pt-BR"/>
           </w:rPr>
           <w:instrText>PAGEREF _Toc420866461 \h</w:instrText>
         </w:r>
@@ -562,6 +571,7 @@
             <w:b w:val="0"/>
             <w:bCs w:val="0"/>
             <w:noProof/>
+            <w:lang w:val="pt-BR"/>
           </w:rPr>
           <w:tab/>
           <w:t>2</w:t>
@@ -581,6 +591,9 @@
           <w:tab w:val="left" w:pos="440"/>
           <w:tab w:val="right" w:leader="dot" w:pos="8494"/>
         </w:tabs>
+        <w:rPr>
+          <w:lang w:val="pt-BR"/>
+        </w:rPr>
       </w:pPr>
       <w:hyperlink w:anchor="_Toc420866462">
         <w:r>
@@ -588,6 +601,7 @@
             <w:rStyle w:val="IndexLink"/>
             <w:b w:val="0"/>
             <w:bCs w:val="0"/>
+            <w:lang w:val="pt-BR"/>
           </w:rPr>
           <w:t>2</w:t>
         </w:r>
@@ -602,6 +616,7 @@
         <w:r>
           <w:rPr>
             <w:webHidden/>
+            <w:lang w:val="pt-BR"/>
           </w:rPr>
           <w:instrText>PAGEREF _Toc420866462 \h</w:instrText>
         </w:r>
@@ -642,6 +657,7 @@
           <w:rPr>
             <w:b w:val="0"/>
             <w:webHidden/>
+            <w:lang w:val="pt-BR"/>
           </w:rPr>
           <w:t>Metodos para gerenciamento de requisitos</w:t>
         </w:r>
@@ -656,6 +672,7 @@
         <w:r>
           <w:rPr>
             <w:webHidden/>
+            <w:lang w:val="pt-BR"/>
           </w:rPr>
           <w:instrText>PAGEREF _Toc420866462 \h</w:instrText>
         </w:r>
@@ -676,6 +693,7 @@
             <w:b w:val="0"/>
             <w:bCs w:val="0"/>
             <w:noProof/>
+            <w:lang w:val="pt-BR"/>
           </w:rPr>
           <w:tab/>
           <w:t>2</w:t>
@@ -695,6 +713,9 @@
           <w:tab w:val="left" w:pos="440"/>
           <w:tab w:val="right" w:leader="dot" w:pos="8494"/>
         </w:tabs>
+        <w:rPr>
+          <w:lang w:val="pt-BR"/>
+        </w:rPr>
       </w:pPr>
       <w:r>
         <w:rPr>
@@ -728,6 +749,7 @@
           <w:rPr>
             <w:b w:val="0"/>
             <w:webHidden/>
+            <w:lang w:val="pt-BR"/>
           </w:rPr>
           <w:t>METODO DE GERENCIAMENTO DE ESCOPO</w:t>
         </w:r>
@@ -742,6 +764,7 @@
         <w:r>
           <w:rPr>
             <w:webHidden/>
+            <w:lang w:val="pt-BR"/>
           </w:rPr>
           <w:instrText>PAGEREF _Toc420866464 \h</w:instrText>
         </w:r>
@@ -762,6 +785,7 @@
             <w:b w:val="0"/>
             <w:bCs w:val="0"/>
             <w:noProof/>
+            <w:lang w:val="pt-BR"/>
           </w:rPr>
           <w:tab/>
           <w:t>3</w:t>
@@ -781,6 +805,9 @@
           <w:tab w:val="left" w:pos="440"/>
           <w:tab w:val="right" w:leader="dot" w:pos="8494"/>
         </w:tabs>
+        <w:rPr>
+          <w:lang w:val="pt-BR"/>
+        </w:rPr>
       </w:pPr>
       <w:r>
         <w:rPr>
@@ -812,6 +839,7 @@
       <w:r>
         <w:rPr>
           <w:b w:val="0"/>
+          <w:lang w:val="pt-BR"/>
         </w:rPr>
         <w:t>Processos de Escopo</w:t>
       </w:r>
@@ -825,6 +853,7 @@
         <w:r>
           <w:rPr>
             <w:webHidden/>
+            <w:lang w:val="pt-BR"/>
           </w:rPr>
           <w:instrText>PAGEREF _Toc420866465 \h</w:instrText>
         </w:r>
@@ -845,6 +874,7 @@
             <w:b w:val="0"/>
             <w:bCs w:val="0"/>
             <w:noProof/>
+            <w:lang w:val="pt-BR"/>
           </w:rPr>
           <w:tab/>
           <w:t>3</w:t>
@@ -867,12 +897,14 @@
         <w:rPr>
           <w:b w:val="0"/>
           <w:bCs w:val="0"/>
+          <w:lang w:val="pt-BR"/>
         </w:rPr>
       </w:pPr>
       <w:r>
         <w:rPr>
           <w:b w:val="0"/>
           <w:bCs w:val="0"/>
+          <w:lang w:val="pt-BR"/>
         </w:rPr>
         <w:t xml:space="preserve">5     </w:t>
       </w:r>
@@ -880,6 +912,7 @@
         <w:rPr>
           <w:b w:val="0"/>
           <w:bCs w:val="0"/>
+          <w:lang w:val="pt-BR"/>
         </w:rPr>
         <w:t>Criar a EAP……………………………………………....</w:t>
       </w:r>
@@ -887,6 +920,7 @@
         <w:rPr>
           <w:b w:val="0"/>
           <w:bCs w:val="0"/>
+          <w:lang w:val="pt-BR"/>
         </w:rPr>
         <w:t>………………………3</w:t>
       </w:r>
@@ -901,12 +935,14 @@
         <w:rPr>
           <w:b w:val="0"/>
           <w:bCs w:val="0"/>
+          <w:lang w:val="pt-BR"/>
         </w:rPr>
       </w:pPr>
       <w:r>
         <w:rPr>
           <w:b w:val="0"/>
           <w:bCs w:val="0"/>
+          <w:lang w:val="pt-BR"/>
         </w:rPr>
         <w:t xml:space="preserve">6    </w:t>
       </w:r>
@@ -914,6 +950,7 @@
         <w:rPr>
           <w:b w:val="0"/>
           <w:bCs w:val="0"/>
+          <w:lang w:val="pt-BR"/>
         </w:rPr>
         <w:t>Validadar e controlar o escopo……………………...……………</w:t>
       </w:r>
@@ -921,6 +958,7 @@
         <w:rPr>
           <w:b w:val="0"/>
           <w:bCs w:val="0"/>
+          <w:lang w:val="pt-BR"/>
         </w:rPr>
         <w:t>….3</w:t>
       </w:r>
@@ -1630,7 +1668,7 @@
             <w:rPr>
               <w:noProof/>
             </w:rPr>
-            <w:t>1</w:t>
+            <w:t>2</w:t>
           </w:r>
           <w:r>
             <w:fldChar w:fldCharType="end"/>
@@ -1769,19 +1807,14 @@
         <w:p>
           <w:pPr>
             <w:spacing w:after="240"/>
-            <w:jc w:val="both"/>
             <w:rPr>
               <w:rFonts w:asciiTheme="majorHAnsi" w:eastAsia="Times" w:hAnsiTheme="majorHAnsi" w:cstheme="majorHAnsi"/>
-              <w:sz w:val="24"/>
-              <w:szCs w:val="24"/>
               <w:lang w:eastAsia="pt-BR"/>
             </w:rPr>
           </w:pPr>
           <w:r>
             <w:rPr>
               <w:rFonts w:asciiTheme="majorHAnsi" w:eastAsia="Times" w:hAnsiTheme="majorHAnsi" w:cstheme="majorHAnsi"/>
-              <w:sz w:val="24"/>
-              <w:szCs w:val="24"/>
               <w:lang w:eastAsia="pt-BR"/>
             </w:rPr>
             <w:t>Plano de Gerenciamento do Escopo</w:t>
@@ -1885,7 +1918,6 @@
         <w:p>
           <w:pPr>
             <w:spacing w:after="240"/>
-            <w:jc w:val="both"/>
             <w:rPr>
               <w:rFonts w:asciiTheme="majorHAnsi" w:eastAsia="Times" w:hAnsiTheme="majorHAnsi" w:cstheme="majorHAnsi"/>
               <w:sz w:val="24"/>

</xml_diff>